<commit_message>
Correction in docx files
</commit_message>
<xml_diff>
--- a/docs/assets/cv.docx
+++ b/docs/assets/cv.docx
@@ -120,49 +120,75 @@
           <w:b w:val="false"/>
           <w:bCs w:val="false"/>
         </w:rPr>
-        <w:t xml:space="preserve">I have more than 3 years of experience in Web Application Development </w:t>
-      </w:r>
-    </w:p>
-    <w:p>
-      <w:pPr>
-        <w:pStyle w:val="Normal"/>
-        <w:rPr/>
-      </w:pPr>
-      <w:r>
-        <w:rPr>
-          <w:b w:val="false"/>
-          <w:bCs w:val="false"/>
-        </w:rPr>
-        <w:t>in current Company.</w:t>
-      </w:r>
-    </w:p>
-    <w:p>
-      <w:pPr>
-        <w:pStyle w:val="Normal"/>
-        <w:rPr>
-          <w:b w:val="false"/>
-          <w:b w:val="false"/>
-          <w:bCs w:val="false"/>
-        </w:rPr>
-      </w:pPr>
-      <w:r>
-        <w:rPr>
-          <w:b w:val="false"/>
-          <w:bCs w:val="false"/>
-        </w:rPr>
-      </w:r>
-    </w:p>
-    <w:p>
-      <w:pPr>
-        <w:pStyle w:val="Normal"/>
-        <w:rPr/>
-      </w:pPr>
-      <w:r>
-        <w:rPr>
-          <w:b w:val="false"/>
-          <w:bCs w:val="false"/>
-        </w:rPr>
-        <w:t>I am also active in stackoverflow.com and have more than 7000 reputation points there. Apart from these technical stuff I am a hobbyist guitarist.</w:t>
+        <w:t xml:space="preserve">I have more than 3 years of experience in Web Application </w:t>
+      </w:r>
+    </w:p>
+    <w:p>
+      <w:pPr>
+        <w:pStyle w:val="Normal"/>
+        <w:rPr/>
+      </w:pPr>
+      <w:r>
+        <w:rPr>
+          <w:b w:val="false"/>
+          <w:bCs w:val="false"/>
+        </w:rPr>
+        <w:t>Development in current Company.</w:t>
+      </w:r>
+    </w:p>
+    <w:p>
+      <w:pPr>
+        <w:pStyle w:val="Normal"/>
+        <w:rPr>
+          <w:b w:val="false"/>
+          <w:b w:val="false"/>
+          <w:bCs w:val="false"/>
+        </w:rPr>
+      </w:pPr>
+      <w:r>
+        <w:rPr>
+          <w:b w:val="false"/>
+          <w:bCs w:val="false"/>
+        </w:rPr>
+      </w:r>
+    </w:p>
+    <w:p>
+      <w:pPr>
+        <w:pStyle w:val="Normal"/>
+        <w:rPr/>
+      </w:pPr>
+      <w:r>
+        <w:rPr>
+          <w:b w:val="false"/>
+          <w:bCs w:val="false"/>
+        </w:rPr>
+        <w:t xml:space="preserve">I am also active in stackoverflow.com and have more than 7000 </w:t>
+      </w:r>
+    </w:p>
+    <w:p>
+      <w:pPr>
+        <w:pStyle w:val="Normal"/>
+        <w:rPr/>
+      </w:pPr>
+      <w:r>
+        <w:rPr>
+          <w:b w:val="false"/>
+          <w:bCs w:val="false"/>
+        </w:rPr>
+        <w:t xml:space="preserve">reputation points there. Apart from these technical stuff I am a </w:t>
+      </w:r>
+    </w:p>
+    <w:p>
+      <w:pPr>
+        <w:pStyle w:val="Normal"/>
+        <w:rPr/>
+      </w:pPr>
+      <w:r>
+        <w:rPr>
+          <w:b w:val="false"/>
+          <w:bCs w:val="false"/>
+        </w:rPr>
+        <w:t>hobbyist guitarist.</w:t>
       </w:r>
     </w:p>
     <w:p>
@@ -956,15 +982,6 @@
     <w:p>
       <w:pPr>
         <w:pStyle w:val="Normal"/>
-        <w:rPr/>
-      </w:pPr>
-      <w:r>
-        <w:rPr/>
-      </w:r>
-    </w:p>
-    <w:p>
-      <w:pPr>
-        <w:pStyle w:val="TableContents"/>
         <w:rPr>
           <w:sz w:val="22"/>
           <w:szCs w:val="22"/>
@@ -995,10 +1012,7 @@
     <w:p>
       <w:pPr>
         <w:pStyle w:val="TableContents"/>
-        <w:rPr>
-          <w:sz w:val="22"/>
-          <w:szCs w:val="22"/>
-        </w:rPr>
+        <w:rPr/>
       </w:pPr>
       <w:r>
         <w:rPr>
@@ -1022,14 +1036,14 @@
           <w:sz w:val="22"/>
           <w:szCs w:val="22"/>
         </w:rPr>
-        <w:t xml:space="preserve">                                         </w:t>
+        <w:t xml:space="preserve">                                         Last updated on </w:t>
       </w:r>
       <w:r>
         <w:rPr>
           <w:sz w:val="22"/>
           <w:szCs w:val="22"/>
         </w:rPr>
-        <w:t>Last updated on 4</w:t>
+        <w:t>9</w:t>
       </w:r>
       <w:r>
         <w:rPr>
@@ -1081,7 +1095,7 @@
     <w:qFormat/>
     <w:pPr>
       <w:widowControl/>
-      <w:overflowPunct w:val="false"/>
+      <w:overflowPunct w:val="true"/>
       <w:bidi w:val="0"/>
       <w:jc w:val="left"/>
     </w:pPr>
@@ -1147,6 +1161,19 @@
       <w:vertAlign w:val="superscript"/>
     </w:rPr>
   </w:style>
+  <w:style w:type="character" w:styleId="ListLabel4">
+    <w:name w:val="ListLabel 4"/>
+    <w:qFormat/>
+    <w:rPr/>
+  </w:style>
+  <w:style w:type="character" w:styleId="ListLabel5">
+    <w:name w:val="ListLabel 5"/>
+    <w:qFormat/>
+    <w:rPr>
+      <w:sz w:val="22"/>
+      <w:szCs w:val="22"/>
+    </w:rPr>
+  </w:style>
   <w:style w:type="paragraph" w:styleId="Heading">
     <w:name w:val="Heading"/>
     <w:basedOn w:val="Normal"/>

</xml_diff>